<commit_message>
Edited manuscript, sensitivity analyses, cover letter, and supplement as of 4/10/24
</commit_message>
<xml_diff>
--- a/reports/01_tropical_cyclones_educational_attainment_paper/words/01_PNAS/11_cover_letter/01_first_submission/cover letter 2023 11 15.docx
+++ b/reports/01_tropical_cyclones_educational_attainment_paper/words/01_PNAS/11_cover_letter/01_first_submission/cover letter 2023 11 15.docx
@@ -39,8 +39,6 @@
                 <w:szCs w:val="26"/>
               </w:rPr>
             </w:pPr>
-            <w:bookmarkStart w:id="0" w:name="_GoBack"/>
-            <w:bookmarkEnd w:id="0"/>
             <w:r>
               <w:rPr>
                 <w:rFonts w:ascii="Garamond" w:hAnsi="Garamond"/>
@@ -250,23 +248,39 @@
           <w:sz w:val="20"/>
           <w:szCs w:val="20"/>
         </w:rPr>
-        <w:t>1</w:t>
-      </w:r>
-      <w:r>
-        <w:rPr>
-          <w:rFonts w:ascii="Arial" w:hAnsi="Arial" w:cs="Arial"/>
-          <w:sz w:val="20"/>
-          <w:szCs w:val="20"/>
-        </w:rPr>
-        <w:t>5</w:t>
-      </w:r>
-      <w:r>
-        <w:rPr>
-          <w:rFonts w:ascii="Arial" w:hAnsi="Arial" w:cs="Arial"/>
-          <w:sz w:val="20"/>
-          <w:szCs w:val="20"/>
-        </w:rPr>
-        <w:t xml:space="preserve"> November 2023</w:t>
+        <w:t>10</w:t>
+      </w:r>
+      <w:r>
+        <w:rPr>
+          <w:rFonts w:ascii="Arial" w:hAnsi="Arial" w:cs="Arial"/>
+          <w:sz w:val="20"/>
+          <w:szCs w:val="20"/>
+        </w:rPr>
+        <w:t xml:space="preserve"> </w:t>
+      </w:r>
+      <w:r>
+        <w:rPr>
+          <w:rFonts w:ascii="Arial" w:hAnsi="Arial" w:cs="Arial"/>
+          <w:sz w:val="20"/>
+          <w:szCs w:val="20"/>
+        </w:rPr>
+        <w:t>April</w:t>
+      </w:r>
+      <w:r>
+        <w:rPr>
+          <w:rFonts w:ascii="Arial" w:hAnsi="Arial" w:cs="Arial"/>
+          <w:sz w:val="20"/>
+          <w:szCs w:val="20"/>
+        </w:rPr>
+        <w:t xml:space="preserve"> 202</w:t>
+      </w:r>
+      <w:r>
+        <w:rPr>
+          <w:rFonts w:ascii="Arial" w:hAnsi="Arial" w:cs="Arial"/>
+          <w:sz w:val="20"/>
+          <w:szCs w:val="20"/>
+        </w:rPr>
+        <w:t>4</w:t>
       </w:r>
     </w:p>
     <w:p>
@@ -487,16 +501,7 @@
           <w:sz w:val="20"/>
           <w:szCs w:val="20"/>
         </w:rPr>
-        <w:t>vulnerable to the impacts of climate-related disasters, particularly as it pertains to their educational attainment</w:t>
-      </w:r>
-      <w:r>
-        <w:rPr>
-          <w:rFonts w:ascii="Arial" w:hAnsi="Arial" w:cs="Arial"/>
-          <w:color w:val="000000"/>
-          <w:sz w:val="20"/>
-          <w:szCs w:val="20"/>
-        </w:rPr>
-        <w:t xml:space="preserve">. Limited research has documented the impacts of individual storm events on educational outcome. </w:t>
+        <w:t xml:space="preserve">vulnerable to the impacts of climate-related disasters, particularly as it pertains to their educational attainment. Limited research has documented the impacts of individual storm events on educational outcome. </w:t>
       </w:r>
       <w:r>
         <w:rPr>
@@ -507,18 +512,16 @@
           <w:sz w:val="20"/>
           <w:szCs w:val="20"/>
         </w:rPr>
-        <w:t xml:space="preserve">This is the first study to </w:t>
-      </w:r>
-      <w:r>
-        <w:rPr>
-          <w:rFonts w:ascii="Arial" w:hAnsi="Arial" w:cs="Arial"/>
-          <w:i/>
-          <w:iCs/>
+        <w:t>This is the first study to comprehensively assess the disruptive effects of hurricanes on educational outcomes among elementary- and middle school-aged students in all affected United States counties over a ten-year timeframe</w:t>
+      </w:r>
+      <w:r>
+        <w:rPr>
+          <w:rFonts w:ascii="Arial" w:hAnsi="Arial" w:cs="Arial"/>
           <w:color w:val="000000"/>
           <w:sz w:val="20"/>
           <w:szCs w:val="20"/>
         </w:rPr>
-        <w:t>comprehensively assess the disruptive effects of hurricanes on educational outcomes among elementary- and middle school-aged students in all affected United States counties over a ten-year timeframe</w:t>
+        <w:t xml:space="preserve">. </w:t>
       </w:r>
       <w:r>
         <w:rPr>
@@ -527,7 +530,7 @@
           <w:sz w:val="20"/>
           <w:szCs w:val="20"/>
         </w:rPr>
-        <w:t xml:space="preserve">. </w:t>
+        <w:t xml:space="preserve">Using a Bayesian formulation of a </w:t>
       </w:r>
       <w:r>
         <w:rPr>
@@ -536,7 +539,7 @@
           <w:sz w:val="20"/>
           <w:szCs w:val="20"/>
         </w:rPr>
-        <w:t xml:space="preserve">Using a Bayesian formulation of a difference-in-differences model, we estimated the association </w:t>
+        <w:t>hierarchical linear</w:t>
       </w:r>
       <w:r>
         <w:rPr>
@@ -545,6 +548,15 @@
           <w:sz w:val="20"/>
           <w:szCs w:val="20"/>
         </w:rPr>
+        <w:t xml:space="preserve"> model, we estimated the association </w:t>
+      </w:r>
+      <w:r>
+        <w:rPr>
+          <w:rFonts w:ascii="Arial" w:hAnsi="Arial" w:cs="Arial"/>
+          <w:color w:val="000000"/>
+          <w:sz w:val="20"/>
+          <w:szCs w:val="20"/>
+        </w:rPr>
         <w:t xml:space="preserve">between </w:t>
       </w:r>
       <w:r>
@@ -599,7 +611,7 @@
           <w:sz w:val="20"/>
           <w:szCs w:val="20"/>
         </w:rPr>
-        <w:t xml:space="preserve">to hurricane-force tropical cyclones based on </w:t>
+        <w:t>to hurricane-force tropical cyclones based on sustained maximal wind speed ≥64 knots, controlling for several grade</w:t>
       </w:r>
       <w:r>
         <w:rPr>
@@ -608,7 +620,7 @@
           <w:sz w:val="20"/>
           <w:szCs w:val="20"/>
         </w:rPr>
-        <w:t>sustained maximal wind speed ≥64 knots</w:t>
+        <w:t xml:space="preserve"> </w:t>
       </w:r>
       <w:r>
         <w:rPr>
@@ -617,144 +629,36 @@
           <w:sz w:val="20"/>
           <w:szCs w:val="20"/>
         </w:rPr>
-        <w:t>, controlling for several grade</w:t>
-      </w:r>
-      <w:r>
+        <w:t>cohort and county-level sociodemographic covariates.</w:t>
+      </w:r>
+    </w:p>
+    <w:p>
+      <w:pPr>
         <w:rPr>
           <w:rFonts w:ascii="Arial" w:hAnsi="Arial" w:cs="Arial"/>
           <w:color w:val="000000"/>
           <w:sz w:val="20"/>
           <w:szCs w:val="20"/>
         </w:rPr>
-        <w:t xml:space="preserve"> </w:t>
-      </w:r>
-      <w:r>
+      </w:pPr>
+    </w:p>
+    <w:p>
+      <w:pPr>
         <w:rPr>
           <w:rFonts w:ascii="Arial" w:hAnsi="Arial" w:cs="Arial"/>
           <w:color w:val="000000"/>
           <w:sz w:val="20"/>
           <w:szCs w:val="20"/>
         </w:rPr>
-        <w:t>cohort and county-level sociodemographic covariates.</w:t>
-      </w:r>
-    </w:p>
-    <w:p>
-      <w:pPr>
+      </w:pPr>
+      <w:r>
         <w:rPr>
           <w:rFonts w:ascii="Arial" w:hAnsi="Arial" w:cs="Arial"/>
           <w:color w:val="000000"/>
           <w:sz w:val="20"/>
           <w:szCs w:val="20"/>
         </w:rPr>
-      </w:pPr>
-    </w:p>
-    <w:p>
-      <w:pPr>
-        <w:rPr>
-          <w:rFonts w:ascii="Arial" w:hAnsi="Arial" w:cs="Arial"/>
-          <w:color w:val="000000"/>
-          <w:sz w:val="20"/>
-          <w:szCs w:val="20"/>
-        </w:rPr>
-      </w:pPr>
-      <w:r>
-        <w:rPr>
-          <w:rFonts w:ascii="Arial" w:hAnsi="Arial" w:cs="Arial"/>
-          <w:color w:val="000000"/>
-          <w:sz w:val="20"/>
-          <w:szCs w:val="20"/>
-        </w:rPr>
-        <w:t>We found that f</w:t>
-      </w:r>
-      <w:r>
-        <w:rPr>
-          <w:rFonts w:ascii="Arial" w:hAnsi="Arial" w:cs="Arial"/>
-          <w:color w:val="000000"/>
-          <w:sz w:val="20"/>
-          <w:szCs w:val="20"/>
-        </w:rPr>
-        <w:t>or hurricane-exposed counties, compared with the rest of the state, there were worse test scores in Texas</w:t>
-      </w:r>
-      <w:r>
-        <w:rPr>
-          <w:rFonts w:ascii="Arial" w:hAnsi="Arial" w:cs="Arial"/>
-          <w:color w:val="000000"/>
-          <w:sz w:val="20"/>
-          <w:szCs w:val="20"/>
-        </w:rPr>
-        <w:t xml:space="preserve"> (RLA)</w:t>
-      </w:r>
-      <w:r>
-        <w:rPr>
-          <w:rFonts w:ascii="Arial" w:hAnsi="Arial" w:cs="Arial"/>
-          <w:color w:val="000000"/>
-          <w:sz w:val="20"/>
-          <w:szCs w:val="20"/>
-        </w:rPr>
-        <w:t xml:space="preserve"> and North Carolina</w:t>
-      </w:r>
-      <w:r>
-        <w:rPr>
-          <w:rFonts w:ascii="Arial" w:hAnsi="Arial" w:cs="Arial"/>
-          <w:color w:val="000000"/>
-          <w:sz w:val="20"/>
-          <w:szCs w:val="20"/>
-        </w:rPr>
-        <w:t xml:space="preserve"> (math)</w:t>
-      </w:r>
-      <w:r>
-        <w:rPr>
-          <w:rFonts w:ascii="Arial" w:hAnsi="Arial" w:cs="Arial"/>
-          <w:color w:val="000000"/>
-          <w:sz w:val="20"/>
-          <w:szCs w:val="20"/>
-        </w:rPr>
-        <w:t>, and better scores in Florida</w:t>
-      </w:r>
-      <w:r>
-        <w:rPr>
-          <w:rFonts w:ascii="Arial" w:hAnsi="Arial" w:cs="Arial"/>
-          <w:color w:val="000000"/>
-          <w:sz w:val="20"/>
-          <w:szCs w:val="20"/>
-        </w:rPr>
-        <w:t xml:space="preserve"> (math)</w:t>
-      </w:r>
-      <w:r>
-        <w:rPr>
-          <w:rFonts w:ascii="Arial" w:hAnsi="Arial" w:cs="Arial"/>
-          <w:color w:val="000000"/>
-          <w:sz w:val="20"/>
-          <w:szCs w:val="20"/>
-        </w:rPr>
-        <w:t xml:space="preserve">. </w:t>
-      </w:r>
-      <w:r>
-        <w:rPr>
-          <w:rFonts w:ascii="Arial" w:hAnsi="Arial" w:cs="Arial"/>
-          <w:color w:val="000000"/>
-          <w:sz w:val="20"/>
-          <w:szCs w:val="20"/>
-        </w:rPr>
-        <w:t>In addition, g</w:t>
-      </w:r>
-      <w:r>
-        <w:rPr>
-          <w:rFonts w:ascii="Arial" w:hAnsi="Arial" w:cs="Arial"/>
-          <w:color w:val="000000"/>
-          <w:sz w:val="20"/>
-          <w:szCs w:val="20"/>
-        </w:rPr>
-        <w:t>rade cohorts and counties with more racial/ethnic minority, low socioeconomic status, and English language learner students tended to have lower test scores, while those with greater shares of Asian and special education students and college-educated adults tended to have higher scores.</w:t>
-      </w:r>
-      <w:r>
-        <w:rPr>
-          <w:rFonts w:ascii="Arial" w:hAnsi="Arial" w:cs="Arial"/>
-          <w:color w:val="000000"/>
-          <w:sz w:val="20"/>
-          <w:szCs w:val="20"/>
-        </w:rPr>
-        <w:t xml:space="preserve"> These state-specific results can inform disaster preparedness policies to maximize resilience to climate-related stressors’ impact on academic achievement. </w:t>
+        <w:t xml:space="preserve">We found that for hurricane-exposed counties, compared with the rest of the state, there were worse test scores in Texas (RLA) and North Carolina (math), and better scores in Florida (math). In addition, grade cohorts and counties with more racial/ethnic minority, low socioeconomic status, and English language learner students tended to have lower test scores, while those with greater shares of Asian and special education students and college-educated adults tended to have higher scores. These state-specific results can inform disaster preparedness policies to maximize resilience to climate-related stressors’ impact on academic achievement. </w:t>
       </w:r>
     </w:p>
     <w:p>
@@ -1606,89 +1510,28 @@
         </w:rPr>
         <w:t xml:space="preserve">Email: </w:t>
       </w:r>
-      <w:r>
-        <w:rPr>
-          <w:rFonts w:ascii="Arial" w:hAnsi="Arial" w:cs="Arial"/>
-          <w:sz w:val="20"/>
-          <w:szCs w:val="20"/>
-          <w:lang w:val="en-US"/>
-        </w:rPr>
-        <w:fldChar w:fldCharType="begin"/>
-      </w:r>
-      <w:r>
-        <w:rPr>
-          <w:rFonts w:ascii="Arial" w:hAnsi="Arial" w:cs="Arial"/>
-          <w:sz w:val="20"/>
-          <w:szCs w:val="20"/>
-          <w:lang w:val="en-US"/>
-        </w:rPr>
-        <w:instrText>HYPERLINK "mailto:</w:instrText>
-      </w:r>
-      <w:r>
-        <w:rPr>
-          <w:rFonts w:ascii="Arial" w:hAnsi="Arial" w:cs="Arial"/>
-          <w:sz w:val="20"/>
-          <w:szCs w:val="20"/>
-          <w:lang w:val="en-US"/>
-        </w:rPr>
-        <w:instrText>c</w:instrText>
-      </w:r>
-      <w:r>
-        <w:rPr>
-          <w:rFonts w:ascii="Arial" w:hAnsi="Arial" w:cs="Arial"/>
-          <w:sz w:val="20"/>
-          <w:szCs w:val="20"/>
-          <w:lang w:val="en-US"/>
-        </w:rPr>
-        <w:instrText>v1360@hunter.cuny.edu</w:instrText>
-      </w:r>
-      <w:r>
-        <w:rPr>
-          <w:rFonts w:ascii="Arial" w:hAnsi="Arial" w:cs="Arial"/>
-          <w:sz w:val="20"/>
-          <w:szCs w:val="20"/>
-          <w:lang w:val="en-US"/>
-        </w:rPr>
-        <w:instrText>"</w:instrText>
-      </w:r>
-      <w:r>
-        <w:rPr>
-          <w:rFonts w:ascii="Arial" w:hAnsi="Arial" w:cs="Arial"/>
-          <w:sz w:val="20"/>
-          <w:szCs w:val="20"/>
-          <w:lang w:val="en-US"/>
-        </w:rPr>
-        <w:fldChar w:fldCharType="separate"/>
-      </w:r>
-      <w:r>
-        <w:rPr>
-          <w:rStyle w:val="Hyperlink"/>
-          <w:rFonts w:ascii="Arial" w:hAnsi="Arial" w:cs="Arial"/>
-          <w:sz w:val="20"/>
-          <w:szCs w:val="20"/>
-          <w:lang w:val="en-US"/>
-        </w:rPr>
-        <w:t>c</w:t>
-      </w:r>
-      <w:r>
-        <w:rPr>
-          <w:rStyle w:val="Hyperlink"/>
-          <w:rFonts w:ascii="Arial" w:hAnsi="Arial" w:cs="Arial"/>
-          <w:sz w:val="20"/>
-          <w:szCs w:val="20"/>
-          <w:lang w:val="en-US"/>
-        </w:rPr>
-        <w:t>v1360@hunter.cuny.edu</w:t>
-      </w:r>
-      <w:r>
-        <w:rPr>
-          <w:rFonts w:ascii="Arial" w:hAnsi="Arial" w:cs="Arial"/>
-          <w:sz w:val="20"/>
-          <w:szCs w:val="20"/>
-          <w:lang w:val="en-US"/>
-        </w:rPr>
-        <w:fldChar w:fldCharType="end"/>
-      </w:r>
+      <w:hyperlink r:id="rId11" w:history="1">
+        <w:r>
+          <w:rPr>
+            <w:rStyle w:val="Hyperlink"/>
+            <w:rFonts w:ascii="Arial" w:hAnsi="Arial" w:cs="Arial"/>
+            <w:sz w:val="20"/>
+            <w:szCs w:val="20"/>
+            <w:lang w:val="en-US"/>
+          </w:rPr>
+          <w:t>c</w:t>
+        </w:r>
+        <w:r>
+          <w:rPr>
+            <w:rStyle w:val="Hyperlink"/>
+            <w:rFonts w:ascii="Arial" w:hAnsi="Arial" w:cs="Arial"/>
+            <w:sz w:val="20"/>
+            <w:szCs w:val="20"/>
+            <w:lang w:val="en-US"/>
+          </w:rPr>
+          <w:t>v1360@hunter.cuny.edu</w:t>
+        </w:r>
+      </w:hyperlink>
     </w:p>
     <w:p>
       <w:pPr>
@@ -2395,6 +2238,7 @@
   <w:style w:type="character" w:default="1" w:styleId="DefaultParagraphFont">
     <w:name w:val="Default Paragraph Font"/>
     <w:uiPriority w:val="1"/>
+    <w:semiHidden/>
     <w:unhideWhenUsed/>
   </w:style>
   <w:style w:type="table" w:default="1" w:styleId="TableNormal">

</xml_diff>